<commit_message>
update the working code for voicify
</commit_message>
<xml_diff>
--- a/SampleTextsInVariousLan.docx
+++ b/SampleTextsInVariousLan.docx
@@ -3,8 +3,13 @@
 <w:document xmlns:wpc="http://schemas.microsoft.com/office/word/2010/wordprocessingCanvas" xmlns:cx="http://schemas.microsoft.com/office/drawing/2014/chartex" xmlns:cx1="http://schemas.microsoft.com/office/drawing/2015/9/8/chartex" xmlns:cx2="http://schemas.microsoft.com/office/drawing/2015/10/21/chartex" xmlns:cx3="http://schemas.microsoft.com/office/drawing/2016/5/9/chartex" xmlns:cx4="http://schemas.microsoft.com/office/drawing/2016/5/10/chartex" xmlns:cx5="http://schemas.microsoft.com/office/drawing/2016/5/11/chartex" xmlns:cx6="http://schemas.microsoft.com/office/drawing/2016/5/12/chartex" xmlns:cx7="http://schemas.microsoft.com/office/drawing/2016/5/13/chartex" xmlns:cx8="http://schemas.microsoft.com/office/drawing/2016/5/14/chartex" xmlns:mc="http://schemas.openxmlformats.org/markup-compatibility/2006" xmlns:aink="http://schemas.microsoft.com/office/drawing/2016/ink" xmlns:am3d="http://schemas.microsoft.com/office/drawing/2017/model3d" xmlns:o="urn:schemas-microsoft-com:office:office" xmlns:r="http://schemas.openxmlformats.org/officeDocument/2006/relationships" xmlns:m="http://schemas.openxmlformats.org/officeDocument/2006/math" xmlns:v="urn:schemas-microsoft-com:vml" xmlns:wp14="http://schemas.microsoft.com/office/word/2010/wordprocessingDrawing" xmlns:wp="http://schemas.openxmlformats.org/drawingml/2006/wordprocessingDrawing" xmlns:w10="urn:schemas-microsoft-com:office:word" xmlns:w="http://schemas.openxmlformats.org/wordprocessingml/2006/main" xmlns:w14="http://schemas.microsoft.com/office/word/2010/wordml" xmlns:w15="http://schemas.microsoft.com/office/word/2012/wordml" xmlns:w16cex="http://schemas.microsoft.com/office/word/2018/wordml/cex" xmlns:w16cid="http://schemas.microsoft.com/office/word/2016/wordml/cid" xmlns:w16="http://schemas.microsoft.com/office/word/2018/wordml" xmlns:w16sdtdh="http://schemas.microsoft.com/office/word/2020/wordml/sdtdatahash" xmlns:w16se="http://schemas.microsoft.com/office/word/2015/wordml/symex" xmlns:wpg="http://schemas.microsoft.com/office/word/2010/wordprocessingGroup" xmlns:wpi="http://schemas.microsoft.com/office/word/2010/wordprocessingInk" xmlns:wne="http://schemas.microsoft.com/office/word/2006/wordml" xmlns:wps="http://schemas.microsoft.com/office/word/2010/wordprocessingShape" mc:Ignorable="w14 w15 w16se w16cid w16 w16cex w16sdtdh wp14">
   <w:body>
     <w:p>
-      <w:r>
-        <w:t>Texty-Talkie Sample Texts</w:t>
+      <w:proofErr w:type="spellStart"/>
+      <w:r>
+        <w:t>Texty</w:t>
+      </w:r>
+      <w:proofErr w:type="spellEnd"/>
+      <w:r>
+        <w:t>-Talkie Sample Texts</w:t>
       </w:r>
     </w:p>
     <w:p>
@@ -145,7 +150,27 @@
           <w:sz w:val="24"/>
           <w:szCs w:val="24"/>
         </w:rPr>
-        <w:t xml:space="preserve">, update stats,  and </w:t>
+        <w:t xml:space="preserve">, update </w:t>
+      </w:r>
+      <w:proofErr w:type="gramStart"/>
+      <w:r>
+        <w:rPr>
+          <w:i/>
+          <w:iCs/>
+          <w:sz w:val="24"/>
+          <w:szCs w:val="24"/>
+        </w:rPr>
+        <w:t>stats,  and</w:t>
+      </w:r>
+      <w:proofErr w:type="gramEnd"/>
+      <w:r>
+        <w:rPr>
+          <w:i/>
+          <w:iCs/>
+          <w:sz w:val="24"/>
+          <w:szCs w:val="24"/>
+        </w:rPr>
+        <w:t xml:space="preserve"> </w:t>
       </w:r>
       <w:r>
         <w:rPr>
@@ -307,27 +332,7 @@
           <w:sz w:val="24"/>
           <w:szCs w:val="24"/>
         </w:rPr>
-        <w:t>这里面有看病</w:t>
-      </w:r>
-      <w:r>
-        <w:rPr>
-          <w:rFonts w:hint="eastAsia"/>
-          <w:i/>
-          <w:iCs/>
-          <w:sz w:val="24"/>
-          <w:szCs w:val="24"/>
-        </w:rPr>
-        <w:t>的</w:t>
-      </w:r>
-      <w:r>
-        <w:rPr>
-          <w:rFonts w:hint="eastAsia"/>
-          <w:i/>
-          <w:iCs/>
-          <w:sz w:val="24"/>
-          <w:szCs w:val="24"/>
-        </w:rPr>
-        <w:t>医生和手术医生，</w:t>
+        <w:t>这里面有医生，</w:t>
       </w:r>
     </w:p>
     <w:p>
@@ -347,139 +352,7 @@
           <w:sz w:val="24"/>
           <w:szCs w:val="24"/>
         </w:rPr>
-        <w:t>执行护士，</w:t>
-      </w:r>
-    </w:p>
-    <w:p>
-      <w:pPr>
-        <w:rPr>
-          <w:i/>
-          <w:iCs/>
-          <w:sz w:val="24"/>
-          <w:szCs w:val="24"/>
-        </w:rPr>
-      </w:pPr>
-      <w:r>
-        <w:rPr>
-          <w:rFonts w:hint="eastAsia"/>
-          <w:i/>
-          <w:iCs/>
-          <w:sz w:val="24"/>
-          <w:szCs w:val="24"/>
-        </w:rPr>
-        <w:t>各类医疗服务管理人员，</w:t>
-      </w:r>
-    </w:p>
-    <w:p>
-      <w:pPr>
-        <w:rPr>
-          <w:i/>
-          <w:iCs/>
-          <w:sz w:val="24"/>
-          <w:szCs w:val="24"/>
-        </w:rPr>
-      </w:pPr>
-      <w:r>
-        <w:rPr>
-          <w:rFonts w:hint="eastAsia"/>
-          <w:i/>
-          <w:iCs/>
-          <w:sz w:val="24"/>
-          <w:szCs w:val="24"/>
-        </w:rPr>
-        <w:t>办公室行政和前台，</w:t>
-      </w:r>
-    </w:p>
-    <w:p>
-      <w:pPr>
-        <w:rPr>
-          <w:i/>
-          <w:iCs/>
-          <w:sz w:val="24"/>
-          <w:szCs w:val="24"/>
-        </w:rPr>
-      </w:pPr>
-      <w:r>
-        <w:rPr>
-          <w:rFonts w:hint="eastAsia"/>
-          <w:i/>
-          <w:iCs/>
-          <w:sz w:val="24"/>
-          <w:szCs w:val="24"/>
-        </w:rPr>
-        <w:t>清洁工，</w:t>
-      </w:r>
-    </w:p>
-    <w:p>
-      <w:pPr>
-        <w:rPr>
-          <w:i/>
-          <w:iCs/>
-          <w:sz w:val="24"/>
-          <w:szCs w:val="24"/>
-        </w:rPr>
-      </w:pPr>
-      <w:r>
-        <w:rPr>
-          <w:rFonts w:hint="eastAsia"/>
-          <w:i/>
-          <w:iCs/>
-          <w:sz w:val="24"/>
-          <w:szCs w:val="24"/>
-        </w:rPr>
-        <w:t>医疗信息技术人员，</w:t>
-      </w:r>
-    </w:p>
-    <w:p>
-      <w:pPr>
-        <w:rPr>
-          <w:i/>
-          <w:iCs/>
-          <w:sz w:val="24"/>
-          <w:szCs w:val="24"/>
-        </w:rPr>
-      </w:pPr>
-      <w:r>
-        <w:rPr>
-          <w:rFonts w:hint="eastAsia"/>
-          <w:i/>
-          <w:iCs/>
-          <w:sz w:val="24"/>
-          <w:szCs w:val="24"/>
-        </w:rPr>
-        <w:t>人力资源管理，</w:t>
-      </w:r>
-    </w:p>
-    <w:p>
-      <w:pPr>
-        <w:rPr>
-          <w:i/>
-          <w:iCs/>
-          <w:sz w:val="24"/>
-          <w:szCs w:val="24"/>
-        </w:rPr>
-      </w:pPr>
-      <w:r>
-        <w:rPr>
-          <w:rFonts w:hint="eastAsia"/>
-          <w:i/>
-          <w:iCs/>
-          <w:sz w:val="24"/>
-          <w:szCs w:val="24"/>
-        </w:rPr>
-        <w:t>信息技术工程师，</w:t>
-      </w:r>
-    </w:p>
-    <w:p>
-      <w:r>
-        <w:rPr>
-          <w:rFonts w:hint="eastAsia"/>
-          <w:i/>
-          <w:iCs/>
-          <w:sz w:val="24"/>
-          <w:szCs w:val="24"/>
-        </w:rPr>
-        <w:t>等等。</w:t>
+        <w:t>执行护士，各类医疗服务管理人员，办公室行政和前台，清洁工，医疗信息技术人员，人力资源管理，信息技术工程师，等等。</w:t>
       </w:r>
     </w:p>
     <w:sectPr>

</xml_diff>